<commit_message>
Started creating the print report card function
</commit_message>
<xml_diff>
--- a/StudentGradeManagementSystem/build/classes/sgms/data/Report_Card.docx
+++ b/StudentGradeManagementSystem/build/classes/sgms/data/Report_Card.docx
@@ -3254,665 +3254,6 @@
     <w:p>
       <w:pPr>
         <w:widowControl w:val="0"/>
-        <w:rPr>
-          <w:rFonts w:ascii="Abadi" w:hAnsi="Abadi"/>
-        </w:rPr>
-      </w:pPr>
-      <w:r>
-        <w:rPr>
-          <w:rFonts w:ascii="Abadi" w:hAnsi="Abadi"/>
-        </w:rPr>
-        <w:t>Attendance</w:t>
-      </w:r>
-    </w:p>
-    <w:tbl>
-      <w:tblPr>
-        <w:tblStyle w:val="a1"/>
-        <w:tblW w:w="9345" w:type="dxa"/>
-        <w:tblBorders>
-          <w:top w:val="single" w:sz="8" w:space="0" w:color="000000"/>
-          <w:left w:val="single" w:sz="8" w:space="0" w:color="000000"/>
-          <w:bottom w:val="single" w:sz="8" w:space="0" w:color="000000"/>
-          <w:right w:val="single" w:sz="8" w:space="0" w:color="000000"/>
-          <w:insideH w:val="single" w:sz="8" w:space="0" w:color="000000"/>
-          <w:insideV w:val="single" w:sz="8" w:space="0" w:color="000000"/>
-        </w:tblBorders>
-        <w:tblLayout w:type="fixed"/>
-        <w:tblLook w:val="0600" w:firstRow="0" w:lastRow="0" w:firstColumn="0" w:lastColumn="0" w:noHBand="1" w:noVBand="1"/>
-      </w:tblPr>
-      <w:tblGrid>
-        <w:gridCol w:w="3676"/>
-        <w:gridCol w:w="1417"/>
-        <w:gridCol w:w="1418"/>
-        <w:gridCol w:w="1417"/>
-        <w:gridCol w:w="1417"/>
-      </w:tblGrid>
-      <w:tr>
-        <w:tc>
-          <w:tcPr>
-            <w:tcW w:w="3676" w:type="dxa"/>
-            <w:tcMar>
-              <w:top w:w="100" w:type="dxa"/>
-              <w:left w:w="100" w:type="dxa"/>
-              <w:bottom w:w="100" w:type="dxa"/>
-              <w:right w:w="100" w:type="dxa"/>
-            </w:tcMar>
-          </w:tcPr>
-          <w:p>
-            <w:pPr>
-              <w:widowControl w:val="0"/>
-              <w:spacing w:line="240" w:lineRule="auto"/>
-              <w:jc w:val="center"/>
-              <w:rPr>
-                <w:rFonts w:ascii="Abadi" w:hAnsi="Abadi"/>
-              </w:rPr>
-            </w:pPr>
-          </w:p>
-        </w:tc>
-        <w:tc>
-          <w:tcPr>
-            <w:tcW w:w="1417" w:type="dxa"/>
-            <w:shd w:val="clear" w:color="auto" w:fill="BDD6EE" w:themeFill="accent1" w:themeFillTint="66"/>
-            <w:tcMar>
-              <w:top w:w="100" w:type="dxa"/>
-              <w:left w:w="100" w:type="dxa"/>
-              <w:bottom w:w="100" w:type="dxa"/>
-              <w:right w:w="100" w:type="dxa"/>
-            </w:tcMar>
-            <w:vAlign w:val="center"/>
-          </w:tcPr>
-          <w:p>
-            <w:pPr>
-              <w:widowControl w:val="0"/>
-              <w:spacing w:line="240" w:lineRule="auto"/>
-              <w:jc w:val="center"/>
-              <w:rPr>
-                <w:rFonts w:ascii="Abadi" w:hAnsi="Abadi"/>
-              </w:rPr>
-            </w:pPr>
-            <w:r>
-              <w:rPr>
-                <w:rFonts w:ascii="Abadi" w:hAnsi="Abadi"/>
-                <w:b/>
-              </w:rPr>
-              <w:t>T1</w:t>
-            </w:r>
-          </w:p>
-        </w:tc>
-        <w:tc>
-          <w:tcPr>
-            <w:tcW w:w="1418" w:type="dxa"/>
-            <w:shd w:val="clear" w:color="auto" w:fill="BDD6EE" w:themeFill="accent1" w:themeFillTint="66"/>
-            <w:tcMar>
-              <w:top w:w="100" w:type="dxa"/>
-              <w:left w:w="100" w:type="dxa"/>
-              <w:bottom w:w="100" w:type="dxa"/>
-              <w:right w:w="100" w:type="dxa"/>
-            </w:tcMar>
-          </w:tcPr>
-          <w:p>
-            <w:pPr>
-              <w:widowControl w:val="0"/>
-              <w:spacing w:line="240" w:lineRule="auto"/>
-              <w:jc w:val="center"/>
-              <w:rPr>
-                <w:rFonts w:ascii="Abadi" w:hAnsi="Abadi"/>
-                <w:b/>
-              </w:rPr>
-            </w:pPr>
-            <w:r>
-              <w:rPr>
-                <w:rFonts w:ascii="Abadi" w:hAnsi="Abadi"/>
-                <w:b/>
-              </w:rPr>
-              <w:t>T2</w:t>
-            </w:r>
-          </w:p>
-        </w:tc>
-        <w:tc>
-          <w:tcPr>
-            <w:tcW w:w="1417" w:type="dxa"/>
-            <w:shd w:val="clear" w:color="auto" w:fill="BDD6EE" w:themeFill="accent1" w:themeFillTint="66"/>
-            <w:tcMar>
-              <w:top w:w="100" w:type="dxa"/>
-              <w:left w:w="100" w:type="dxa"/>
-              <w:bottom w:w="100" w:type="dxa"/>
-              <w:right w:w="100" w:type="dxa"/>
-            </w:tcMar>
-          </w:tcPr>
-          <w:p>
-            <w:pPr>
-              <w:widowControl w:val="0"/>
-              <w:spacing w:line="240" w:lineRule="auto"/>
-              <w:jc w:val="center"/>
-              <w:rPr>
-                <w:rFonts w:ascii="Abadi" w:hAnsi="Abadi"/>
-                <w:b/>
-              </w:rPr>
-            </w:pPr>
-            <w:r>
-              <w:rPr>
-                <w:rFonts w:ascii="Abadi" w:hAnsi="Abadi"/>
-                <w:b/>
-              </w:rPr>
-              <w:t>T3</w:t>
-            </w:r>
-          </w:p>
-        </w:tc>
-        <w:tc>
-          <w:tcPr>
-            <w:tcW w:w="1417" w:type="dxa"/>
-            <w:shd w:val="clear" w:color="auto" w:fill="BDD6EE" w:themeFill="accent1" w:themeFillTint="66"/>
-            <w:tcMar>
-              <w:top w:w="100" w:type="dxa"/>
-              <w:left w:w="100" w:type="dxa"/>
-              <w:bottom w:w="100" w:type="dxa"/>
-              <w:right w:w="100" w:type="dxa"/>
-            </w:tcMar>
-          </w:tcPr>
-          <w:p>
-            <w:pPr>
-              <w:widowControl w:val="0"/>
-              <w:spacing w:line="240" w:lineRule="auto"/>
-              <w:jc w:val="center"/>
-              <w:rPr>
-                <w:rFonts w:ascii="Abadi" w:hAnsi="Abadi"/>
-              </w:rPr>
-            </w:pPr>
-            <w:r>
-              <w:rPr>
-                <w:rFonts w:ascii="Abadi" w:hAnsi="Abadi"/>
-                <w:b/>
-              </w:rPr>
-              <w:t>T4</w:t>
-            </w:r>
-          </w:p>
-        </w:tc>
-      </w:tr>
-      <w:tr>
-        <w:tc>
-          <w:tcPr>
-            <w:tcW w:w="3676" w:type="dxa"/>
-            <w:tcMar>
-              <w:top w:w="100" w:type="dxa"/>
-              <w:left w:w="100" w:type="dxa"/>
-              <w:bottom w:w="100" w:type="dxa"/>
-              <w:right w:w="100" w:type="dxa"/>
-            </w:tcMar>
-          </w:tcPr>
-          <w:p>
-            <w:pPr>
-              <w:widowControl w:val="0"/>
-              <w:spacing w:line="240" w:lineRule="auto"/>
-              <w:rPr>
-                <w:rFonts w:ascii="Abadi" w:hAnsi="Abadi"/>
-              </w:rPr>
-            </w:pPr>
-            <w:r>
-              <w:rPr>
-                <w:rFonts w:ascii="Abadi" w:hAnsi="Abadi"/>
-              </w:rPr>
-              <w:t>Present</w:t>
-            </w:r>
-          </w:p>
-        </w:tc>
-        <w:tc>
-          <w:tcPr>
-            <w:tcW w:w="1417" w:type="dxa"/>
-            <w:tcMar>
-              <w:top w:w="100" w:type="dxa"/>
-              <w:left w:w="100" w:type="dxa"/>
-              <w:bottom w:w="100" w:type="dxa"/>
-              <w:right w:w="100" w:type="dxa"/>
-            </w:tcMar>
-            <w:vAlign w:val="center"/>
-          </w:tcPr>
-          <w:p>
-            <w:pPr>
-              <w:widowControl w:val="0"/>
-              <w:spacing w:line="240" w:lineRule="auto"/>
-              <w:jc w:val="center"/>
-              <w:rPr>
-                <w:rFonts w:ascii="Abadi" w:hAnsi="Abadi"/>
-              </w:rPr>
-            </w:pPr>
-            <w:r>
-              <w:rPr>
-                <w:rFonts w:ascii="Abadi" w:hAnsi="Abadi"/>
-              </w:rPr>
-              <w:fldChar w:fldCharType="begin"/>
-            </w:r>
-            <w:r>
-              <w:rPr>
-                <w:rFonts w:ascii="Abadi" w:hAnsi="Abadi"/>
-              </w:rPr>
-              <w:instrText xml:space="preserve"> MERGEFIELD Present_T1 </w:instrText>
-            </w:r>
-            <w:r>
-              <w:rPr>
-                <w:rFonts w:ascii="Abadi" w:hAnsi="Abadi"/>
-              </w:rPr>
-              <w:fldChar w:fldCharType="separate"/>
-            </w:r>
-            <w:r>
-              <w:rPr>
-                <w:rFonts w:ascii="Abadi" w:hAnsi="Abadi"/>
-                <w:noProof/>
-              </w:rPr>
-              <w:t>«Present_T1»</w:t>
-            </w:r>
-            <w:r>
-              <w:rPr>
-                <w:rFonts w:ascii="Abadi" w:hAnsi="Abadi"/>
-              </w:rPr>
-              <w:fldChar w:fldCharType="end"/>
-            </w:r>
-          </w:p>
-        </w:tc>
-        <w:tc>
-          <w:tcPr>
-            <w:tcW w:w="1418" w:type="dxa"/>
-            <w:tcMar>
-              <w:top w:w="100" w:type="dxa"/>
-              <w:left w:w="100" w:type="dxa"/>
-              <w:bottom w:w="100" w:type="dxa"/>
-              <w:right w:w="100" w:type="dxa"/>
-            </w:tcMar>
-            <w:vAlign w:val="center"/>
-          </w:tcPr>
-          <w:p>
-            <w:pPr>
-              <w:widowControl w:val="0"/>
-              <w:spacing w:line="240" w:lineRule="auto"/>
-              <w:jc w:val="center"/>
-              <w:rPr>
-                <w:rFonts w:ascii="Abadi" w:hAnsi="Abadi"/>
-              </w:rPr>
-            </w:pPr>
-            <w:r>
-              <w:rPr>
-                <w:rFonts w:ascii="Abadi" w:hAnsi="Abadi"/>
-              </w:rPr>
-              <w:fldChar w:fldCharType="begin"/>
-            </w:r>
-            <w:r>
-              <w:rPr>
-                <w:rFonts w:ascii="Abadi" w:hAnsi="Abadi"/>
-              </w:rPr>
-              <w:instrText xml:space="preserve"> MERGEFIELD Present_T2 </w:instrText>
-            </w:r>
-            <w:r>
-              <w:rPr>
-                <w:rFonts w:ascii="Abadi" w:hAnsi="Abadi"/>
-              </w:rPr>
-              <w:fldChar w:fldCharType="separate"/>
-            </w:r>
-            <w:r>
-              <w:rPr>
-                <w:rFonts w:ascii="Abadi" w:hAnsi="Abadi"/>
-                <w:noProof/>
-              </w:rPr>
-              <w:t>«Present_T2»</w:t>
-            </w:r>
-            <w:r>
-              <w:rPr>
-                <w:rFonts w:ascii="Abadi" w:hAnsi="Abadi"/>
-              </w:rPr>
-              <w:fldChar w:fldCharType="end"/>
-            </w:r>
-          </w:p>
-        </w:tc>
-        <w:tc>
-          <w:tcPr>
-            <w:tcW w:w="1417" w:type="dxa"/>
-            <w:tcMar>
-              <w:top w:w="100" w:type="dxa"/>
-              <w:left w:w="100" w:type="dxa"/>
-              <w:bottom w:w="100" w:type="dxa"/>
-              <w:right w:w="100" w:type="dxa"/>
-            </w:tcMar>
-            <w:vAlign w:val="center"/>
-          </w:tcPr>
-          <w:p>
-            <w:pPr>
-              <w:widowControl w:val="0"/>
-              <w:spacing w:line="240" w:lineRule="auto"/>
-              <w:jc w:val="center"/>
-              <w:rPr>
-                <w:rFonts w:ascii="Abadi" w:hAnsi="Abadi"/>
-              </w:rPr>
-            </w:pPr>
-            <w:r>
-              <w:rPr>
-                <w:rFonts w:ascii="Abadi" w:hAnsi="Abadi"/>
-              </w:rPr>
-              <w:fldChar w:fldCharType="begin"/>
-            </w:r>
-            <w:r>
-              <w:rPr>
-                <w:rFonts w:ascii="Abadi" w:hAnsi="Abadi"/>
-              </w:rPr>
-              <w:instrText xml:space="preserve"> MERGEFIELD Present_T3 </w:instrText>
-            </w:r>
-            <w:r>
-              <w:rPr>
-                <w:rFonts w:ascii="Abadi" w:hAnsi="Abadi"/>
-              </w:rPr>
-              <w:fldChar w:fldCharType="separate"/>
-            </w:r>
-            <w:r>
-              <w:rPr>
-                <w:rFonts w:ascii="Abadi" w:hAnsi="Abadi"/>
-                <w:noProof/>
-              </w:rPr>
-              <w:t>«Present_T3»</w:t>
-            </w:r>
-            <w:r>
-              <w:rPr>
-                <w:rFonts w:ascii="Abadi" w:hAnsi="Abadi"/>
-              </w:rPr>
-              <w:fldChar w:fldCharType="end"/>
-            </w:r>
-          </w:p>
-        </w:tc>
-        <w:tc>
-          <w:tcPr>
-            <w:tcW w:w="1417" w:type="dxa"/>
-            <w:tcMar>
-              <w:top w:w="100" w:type="dxa"/>
-              <w:left w:w="100" w:type="dxa"/>
-              <w:bottom w:w="100" w:type="dxa"/>
-              <w:right w:w="100" w:type="dxa"/>
-            </w:tcMar>
-            <w:vAlign w:val="center"/>
-          </w:tcPr>
-          <w:p>
-            <w:pPr>
-              <w:widowControl w:val="0"/>
-              <w:spacing w:line="240" w:lineRule="auto"/>
-              <w:jc w:val="center"/>
-              <w:rPr>
-                <w:rFonts w:ascii="Abadi" w:hAnsi="Abadi"/>
-              </w:rPr>
-            </w:pPr>
-            <w:r>
-              <w:rPr>
-                <w:rFonts w:ascii="Abadi" w:hAnsi="Abadi"/>
-              </w:rPr>
-              <w:fldChar w:fldCharType="begin"/>
-            </w:r>
-            <w:r>
-              <w:rPr>
-                <w:rFonts w:ascii="Abadi" w:hAnsi="Abadi"/>
-              </w:rPr>
-              <w:instrText xml:space="preserve"> MERGEFIELD Present_T4 </w:instrText>
-            </w:r>
-            <w:r>
-              <w:rPr>
-                <w:rFonts w:ascii="Abadi" w:hAnsi="Abadi"/>
-              </w:rPr>
-              <w:fldChar w:fldCharType="separate"/>
-            </w:r>
-            <w:r>
-              <w:rPr>
-                <w:rFonts w:ascii="Abadi" w:hAnsi="Abadi"/>
-                <w:noProof/>
-              </w:rPr>
-              <w:t>«Present_T4»</w:t>
-            </w:r>
-            <w:r>
-              <w:rPr>
-                <w:rFonts w:ascii="Abadi" w:hAnsi="Abadi"/>
-              </w:rPr>
-              <w:fldChar w:fldCharType="end"/>
-            </w:r>
-          </w:p>
-        </w:tc>
-      </w:tr>
-      <w:tr>
-        <w:tc>
-          <w:tcPr>
-            <w:tcW w:w="3676" w:type="dxa"/>
-            <w:tcMar>
-              <w:top w:w="100" w:type="dxa"/>
-              <w:left w:w="100" w:type="dxa"/>
-              <w:bottom w:w="100" w:type="dxa"/>
-              <w:right w:w="100" w:type="dxa"/>
-            </w:tcMar>
-          </w:tcPr>
-          <w:p>
-            <w:pPr>
-              <w:widowControl w:val="0"/>
-              <w:spacing w:line="240" w:lineRule="auto"/>
-              <w:rPr>
-                <w:rFonts w:ascii="Abadi" w:hAnsi="Abadi"/>
-              </w:rPr>
-            </w:pPr>
-            <w:r>
-              <w:rPr>
-                <w:rFonts w:ascii="Abadi" w:hAnsi="Abadi"/>
-              </w:rPr>
-              <w:t>Absent</w:t>
-            </w:r>
-          </w:p>
-        </w:tc>
-        <w:tc>
-          <w:tcPr>
-            <w:tcW w:w="1417" w:type="dxa"/>
-            <w:tcMar>
-              <w:top w:w="100" w:type="dxa"/>
-              <w:left w:w="100" w:type="dxa"/>
-              <w:bottom w:w="100" w:type="dxa"/>
-              <w:right w:w="100" w:type="dxa"/>
-            </w:tcMar>
-            <w:vAlign w:val="center"/>
-          </w:tcPr>
-          <w:p>
-            <w:pPr>
-              <w:widowControl w:val="0"/>
-              <w:spacing w:line="240" w:lineRule="auto"/>
-              <w:jc w:val="center"/>
-              <w:rPr>
-                <w:rFonts w:ascii="Abadi" w:hAnsi="Abadi"/>
-              </w:rPr>
-            </w:pPr>
-            <w:r>
-              <w:rPr>
-                <w:rFonts w:ascii="Abadi" w:hAnsi="Abadi"/>
-              </w:rPr>
-              <w:fldChar w:fldCharType="begin"/>
-            </w:r>
-            <w:r>
-              <w:rPr>
-                <w:rFonts w:ascii="Abadi" w:hAnsi="Abadi"/>
-              </w:rPr>
-              <w:instrText xml:space="preserve"> MERGEFIELD Absent_T1 </w:instrText>
-            </w:r>
-            <w:r>
-              <w:rPr>
-                <w:rFonts w:ascii="Abadi" w:hAnsi="Abadi"/>
-              </w:rPr>
-              <w:fldChar w:fldCharType="separate"/>
-            </w:r>
-            <w:r>
-              <w:rPr>
-                <w:rFonts w:ascii="Abadi" w:hAnsi="Abadi"/>
-                <w:noProof/>
-              </w:rPr>
-              <w:t>«Absent_T1»</w:t>
-            </w:r>
-            <w:r>
-              <w:rPr>
-                <w:rFonts w:ascii="Abadi" w:hAnsi="Abadi"/>
-              </w:rPr>
-              <w:fldChar w:fldCharType="end"/>
-            </w:r>
-          </w:p>
-        </w:tc>
-        <w:tc>
-          <w:tcPr>
-            <w:tcW w:w="1418" w:type="dxa"/>
-            <w:tcMar>
-              <w:top w:w="100" w:type="dxa"/>
-              <w:left w:w="100" w:type="dxa"/>
-              <w:bottom w:w="100" w:type="dxa"/>
-              <w:right w:w="100" w:type="dxa"/>
-            </w:tcMar>
-            <w:vAlign w:val="center"/>
-          </w:tcPr>
-          <w:p>
-            <w:pPr>
-              <w:widowControl w:val="0"/>
-              <w:spacing w:line="240" w:lineRule="auto"/>
-              <w:jc w:val="center"/>
-              <w:rPr>
-                <w:rFonts w:ascii="Abadi" w:hAnsi="Abadi"/>
-              </w:rPr>
-            </w:pPr>
-            <w:r>
-              <w:rPr>
-                <w:rFonts w:ascii="Abadi" w:hAnsi="Abadi"/>
-              </w:rPr>
-              <w:fldChar w:fldCharType="begin"/>
-            </w:r>
-            <w:r>
-              <w:rPr>
-                <w:rFonts w:ascii="Abadi" w:hAnsi="Abadi"/>
-              </w:rPr>
-              <w:instrText xml:space="preserve"> MERGEFIELD Absent_T2 </w:instrText>
-            </w:r>
-            <w:r>
-              <w:rPr>
-                <w:rFonts w:ascii="Abadi" w:hAnsi="Abadi"/>
-              </w:rPr>
-              <w:fldChar w:fldCharType="separate"/>
-            </w:r>
-            <w:r>
-              <w:rPr>
-                <w:rFonts w:ascii="Abadi" w:hAnsi="Abadi"/>
-                <w:noProof/>
-              </w:rPr>
-              <w:t>«Absent_T2»</w:t>
-            </w:r>
-            <w:r>
-              <w:rPr>
-                <w:rFonts w:ascii="Abadi" w:hAnsi="Abadi"/>
-              </w:rPr>
-              <w:fldChar w:fldCharType="end"/>
-            </w:r>
-          </w:p>
-        </w:tc>
-        <w:tc>
-          <w:tcPr>
-            <w:tcW w:w="1417" w:type="dxa"/>
-            <w:tcMar>
-              <w:top w:w="100" w:type="dxa"/>
-              <w:left w:w="100" w:type="dxa"/>
-              <w:bottom w:w="100" w:type="dxa"/>
-              <w:right w:w="100" w:type="dxa"/>
-            </w:tcMar>
-            <w:vAlign w:val="center"/>
-          </w:tcPr>
-          <w:p>
-            <w:pPr>
-              <w:widowControl w:val="0"/>
-              <w:spacing w:line="240" w:lineRule="auto"/>
-              <w:jc w:val="center"/>
-              <w:rPr>
-                <w:rFonts w:ascii="Abadi" w:hAnsi="Abadi"/>
-              </w:rPr>
-            </w:pPr>
-            <w:r>
-              <w:rPr>
-                <w:rFonts w:ascii="Abadi" w:hAnsi="Abadi"/>
-              </w:rPr>
-              <w:fldChar w:fldCharType="begin"/>
-            </w:r>
-            <w:r>
-              <w:rPr>
-                <w:rFonts w:ascii="Abadi" w:hAnsi="Abadi"/>
-              </w:rPr>
-              <w:instrText xml:space="preserve"> MERGEFIELD Absent_T3 </w:instrText>
-            </w:r>
-            <w:r>
-              <w:rPr>
-                <w:rFonts w:ascii="Abadi" w:hAnsi="Abadi"/>
-              </w:rPr>
-              <w:fldChar w:fldCharType="separate"/>
-            </w:r>
-            <w:r>
-              <w:rPr>
-                <w:rFonts w:ascii="Abadi" w:hAnsi="Abadi"/>
-                <w:noProof/>
-              </w:rPr>
-              <w:t>«Absent_T3»</w:t>
-            </w:r>
-            <w:r>
-              <w:rPr>
-                <w:rFonts w:ascii="Abadi" w:hAnsi="Abadi"/>
-              </w:rPr>
-              <w:fldChar w:fldCharType="end"/>
-            </w:r>
-          </w:p>
-        </w:tc>
-        <w:tc>
-          <w:tcPr>
-            <w:tcW w:w="1417" w:type="dxa"/>
-            <w:tcMar>
-              <w:top w:w="100" w:type="dxa"/>
-              <w:left w:w="100" w:type="dxa"/>
-              <w:bottom w:w="100" w:type="dxa"/>
-              <w:right w:w="100" w:type="dxa"/>
-            </w:tcMar>
-            <w:vAlign w:val="center"/>
-          </w:tcPr>
-          <w:p>
-            <w:pPr>
-              <w:widowControl w:val="0"/>
-              <w:spacing w:line="240" w:lineRule="auto"/>
-              <w:jc w:val="center"/>
-              <w:rPr>
-                <w:rFonts w:ascii="Abadi" w:hAnsi="Abadi"/>
-              </w:rPr>
-            </w:pPr>
-            <w:r>
-              <w:rPr>
-                <w:rFonts w:ascii="Abadi" w:hAnsi="Abadi"/>
-              </w:rPr>
-              <w:fldChar w:fldCharType="begin"/>
-            </w:r>
-            <w:r>
-              <w:rPr>
-                <w:rFonts w:ascii="Abadi" w:hAnsi="Abadi"/>
-              </w:rPr>
-              <w:instrText xml:space="preserve"> MERGEFIELD Absent_T4 </w:instrText>
-            </w:r>
-            <w:r>
-              <w:rPr>
-                <w:rFonts w:ascii="Abadi" w:hAnsi="Abadi"/>
-              </w:rPr>
-              <w:fldChar w:fldCharType="separate"/>
-            </w:r>
-            <w:r>
-              <w:rPr>
-                <w:rFonts w:ascii="Abadi" w:hAnsi="Abadi"/>
-                <w:noProof/>
-              </w:rPr>
-              <w:t>«Absent_T4»</w:t>
-            </w:r>
-            <w:r>
-              <w:rPr>
-                <w:rFonts w:ascii="Abadi" w:hAnsi="Abadi"/>
-              </w:rPr>
-              <w:fldChar w:fldCharType="end"/>
-            </w:r>
-          </w:p>
-        </w:tc>
-      </w:tr>
-    </w:tbl>
-    <w:p>
-      <w:pPr>
-        <w:widowControl w:val="0"/>
         <w:spacing w:line="240" w:lineRule="auto"/>
         <w:rPr>
           <w:rFonts w:ascii="Abadi" w:hAnsi="Abadi"/>
@@ -3989,7 +3330,6 @@
               <w:rPr>
                 <w:rFonts w:ascii="Abadi" w:hAnsi="Abadi"/>
               </w:rPr>
-              <w:lastRenderedPageBreak/>
               <w:fldChar w:fldCharType="begin"/>
             </w:r>
             <w:r>
@@ -4029,6 +3369,71 @@
           <w:b/>
         </w:rPr>
       </w:pPr>
+      <w:r>
+        <w:rPr>
+          <w:rFonts w:ascii="Abadi" w:hAnsi="Abadi"/>
+          <w:b/>
+          <w:noProof/>
+        </w:rPr>
+        <w:drawing>
+          <wp:anchor distT="0" distB="0" distL="114300" distR="114300" simplePos="0" relativeHeight="251658240" behindDoc="0" locked="0" layoutInCell="1" allowOverlap="1" wp14:anchorId="00628EFE" wp14:editId="210E9E9F">
+            <wp:simplePos x="0" y="0"/>
+            <wp:positionH relativeFrom="column">
+              <wp:posOffset>3924300</wp:posOffset>
+            </wp:positionH>
+            <wp:positionV relativeFrom="paragraph">
+              <wp:posOffset>54610</wp:posOffset>
+            </wp:positionV>
+            <wp:extent cx="1181100" cy="776921"/>
+            <wp:effectExtent l="0" t="0" r="0" b="0"/>
+            <wp:wrapNone/>
+            <wp:docPr id="670618498" name="Picture 1" descr="A blue text on a white background&#10;&#10;AI-generated content may be incorrect."/>
+            <wp:cNvGraphicFramePr>
+              <a:graphicFrameLocks xmlns:a="http://schemas.openxmlformats.org/drawingml/2006/main" noChangeAspect="1"/>
+            </wp:cNvGraphicFramePr>
+            <a:graphic xmlns:a="http://schemas.openxmlformats.org/drawingml/2006/main">
+              <a:graphicData uri="http://schemas.openxmlformats.org/drawingml/2006/picture">
+                <pic:pic xmlns:pic="http://schemas.openxmlformats.org/drawingml/2006/picture">
+                  <pic:nvPicPr>
+                    <pic:cNvPr id="670618498" name="Picture 1" descr="A blue text on a white background&#10;&#10;AI-generated content may be incorrect."/>
+                    <pic:cNvPicPr/>
+                  </pic:nvPicPr>
+                  <pic:blipFill>
+                    <a:blip r:embed="rId4">
+                      <a:extLst>
+                        <a:ext uri="{BEBA8EAE-BF5A-486C-A8C5-ECC9F3942E4B}">
+                          <a14:imgProps xmlns:a14="http://schemas.microsoft.com/office/drawing/2010/main">
+                            <a14:imgLayer r:embed="rId5">
+                              <a14:imgEffect>
+                                <a14:backgroundRemoval t="10000" b="90000" l="10000" r="90000"/>
+                              </a14:imgEffect>
+                            </a14:imgLayer>
+                          </a14:imgProps>
+                        </a:ext>
+                        <a:ext uri="{28A0092B-C50C-407E-A947-70E740481C1C}">
+                          <a14:useLocalDpi xmlns:a14="http://schemas.microsoft.com/office/drawing/2010/main" val="0"/>
+                        </a:ext>
+                      </a:extLst>
+                    </a:blip>
+                    <a:stretch>
+                      <a:fillRect/>
+                    </a:stretch>
+                  </pic:blipFill>
+                  <pic:spPr>
+                    <a:xfrm>
+                      <a:off x="0" y="0"/>
+                      <a:ext cx="1181100" cy="776921"/>
+                    </a:xfrm>
+                    <a:prstGeom prst="rect">
+                      <a:avLst/>
+                    </a:prstGeom>
+                  </pic:spPr>
+                </pic:pic>
+              </a:graphicData>
+            </a:graphic>
+          </wp:anchor>
+        </w:drawing>
+      </w:r>
     </w:p>
     <w:p>
       <w:pPr>
@@ -4135,14 +3540,7 @@
           <w:rFonts w:ascii="Abadi" w:hAnsi="Abadi"/>
           <w:b/>
         </w:rPr>
-        <w:tab/>
-      </w:r>
-      <w:r>
-        <w:rPr>
-          <w:rFonts w:ascii="Abadi" w:hAnsi="Abadi"/>
-          <w:b/>
-        </w:rPr>
-        <w:t>Signed: ____________________________</w:t>
+        <w:t>Signed: ________________________</w:t>
       </w:r>
     </w:p>
     <w:sectPr>
@@ -4157,6 +3555,9 @@
 
 <file path=word/recipientData.xml><?xml version="1.0" encoding="utf-8"?>
 <wne:recipients xmlns:wpc="http://schemas.microsoft.com/office/word/2010/wordprocessingCanvas" xmlns:cx="http://schemas.microsoft.com/office/drawing/2014/chartex" xmlns:cx1="http://schemas.microsoft.com/office/drawing/2015/9/8/chartex" xmlns:cx2="http://schemas.microsoft.com/office/drawing/2015/10/21/chartex" xmlns:cx3="http://schemas.microsoft.com/office/drawing/2016/5/9/chartex" xmlns:cx4="http://schemas.microsoft.com/office/drawing/2016/5/10/chartex" xmlns:cx5="http://schemas.microsoft.com/office/drawing/2016/5/11/chartex" xmlns:cx6="http://schemas.microsoft.com/office/drawing/2016/5/12/chartex" xmlns:cx7="http://schemas.microsoft.com/office/drawing/2016/5/13/chartex" xmlns:cx8="http://schemas.microsoft.com/office/drawing/2016/5/14/chartex" xmlns:mc="http://schemas.openxmlformats.org/markup-compatibility/2006" xmlns:aink="http://schemas.microsoft.com/office/drawing/2016/ink" xmlns:am3d="http://schemas.microsoft.com/office/drawing/2017/model3d" xmlns:o="urn:schemas-microsoft-com:office:office" xmlns:oel="http://schemas.microsoft.com/office/2019/extlst" xmlns:r="http://schemas.openxmlformats.org/officeDocument/2006/relationships" xmlns:m="http://schemas.openxmlformats.org/officeDocument/2006/math" xmlns:v="urn:schemas-microsoft-com:vml" xmlns:wp14="http://schemas.microsoft.com/office/word/2010/wordprocessingDrawing" xmlns:wp="http://schemas.openxmlformats.org/drawingml/2006/wordprocessingDrawing" xmlns:w10="urn:schemas-microsoft-com:office:word" xmlns:w="http://schemas.openxmlformats.org/wordprocessingml/2006/main" xmlns:w14="http://schemas.microsoft.com/office/word/2010/wordml" xmlns:w15="http://schemas.microsoft.com/office/word/2012/wordml" xmlns:w16cex="http://schemas.microsoft.com/office/word/2018/wordml/cex" xmlns:w16cid="http://schemas.microsoft.com/office/word/2016/wordml/cid" xmlns:w16="http://schemas.microsoft.com/office/word/2018/wordml" xmlns:w16du="http://schemas.microsoft.com/office/word/2023/wordml/word16du" xmlns:w16sdtdh="http://schemas.microsoft.com/office/word/2020/wordml/sdtdatahash" xmlns:w16sdtfl="http://schemas.microsoft.com/office/word/2024/wordml/sdtformatlock" xmlns:w16se="http://schemas.microsoft.com/office/word/2015/wordml/symex" xmlns:wpg="http://schemas.microsoft.com/office/word/2010/wordprocessingGroup" xmlns:wpi="http://schemas.microsoft.com/office/word/2010/wordprocessingInk" xmlns:wne="http://schemas.microsoft.com/office/word/2006/wordml" xmlns:wps="http://schemas.microsoft.com/office/word/2010/wordprocessingShape" mc:Ignorable="w14 w15 w16se w16cid w16 w16cex w16sdtdh w16sdtfl w16du wp14">
+  <wne:recipientData>
+    <wne:active wne:val="1"/>
+  </wne:recipientData>
   <wne:recipientData>
     <wne:active wne:val="1"/>
   </wne:recipientData>

</xml_diff>